<commit_message>
Creacion de cursos y CRUD
</commit_message>
<xml_diff>
--- a/documentos/Documentación Guía - SENA_APP Programas.docx
+++ b/documentos/Documentación Guía - SENA_APP Programas.docx
@@ -6,8 +6,14 @@
       <w:pPr>
         <w:spacing w:after="158" w:line="259" w:lineRule="auto"/>
         <w:jc w:val="right"/>
-      </w:pPr>
-      <w:r>
+        <w:rPr>
+          <w:lang w:val="en-US"/>
+        </w:rPr>
+      </w:pPr>
+      <w:r>
+        <w:rPr>
+          <w:lang w:val="en-US"/>
+        </w:rPr>
         <w:t xml:space="preserve">SENA_APP PROGRAMAS </w:t>
       </w:r>
     </w:p>
@@ -16,8 +22,14 @@
         <w:spacing w:after="156" w:line="259" w:lineRule="auto"/>
         <w:ind w:left="645" w:right="0" w:firstLine="0"/>
         <w:jc w:val="center"/>
-      </w:pPr>
-      <w:r>
+        <w:rPr>
+          <w:lang w:val="en-US"/>
+        </w:rPr>
+      </w:pPr>
+      <w:r>
+        <w:rPr>
+          <w:lang w:val="en-US"/>
+        </w:rPr>
         <w:t xml:space="preserve">Django </w:t>
       </w:r>
     </w:p>
@@ -26,8 +38,14 @@
         <w:spacing w:after="158" w:line="259" w:lineRule="auto"/>
         <w:ind w:left="0" w:right="0" w:firstLine="0"/>
         <w:jc w:val="center"/>
-      </w:pPr>
-      <w:r>
+        <w:rPr>
+          <w:lang w:val="en-US"/>
+        </w:rPr>
+      </w:pPr>
+      <w:r>
+        <w:rPr>
+          <w:lang w:val="en-US"/>
+        </w:rPr>
         <w:t xml:space="preserve"> </w:t>
       </w:r>
     </w:p>
@@ -36,8 +54,14 @@
         <w:spacing w:after="158" w:line="259" w:lineRule="auto"/>
         <w:ind w:left="0" w:right="0" w:firstLine="0"/>
         <w:jc w:val="center"/>
-      </w:pPr>
-      <w:r>
+        <w:rPr>
+          <w:lang w:val="en-US"/>
+        </w:rPr>
+      </w:pPr>
+      <w:r>
+        <w:rPr>
+          <w:lang w:val="en-US"/>
+        </w:rPr>
         <w:t xml:space="preserve"> </w:t>
       </w:r>
     </w:p>
@@ -46,8 +70,14 @@
         <w:spacing w:after="237" w:line="259" w:lineRule="auto"/>
         <w:ind w:left="0" w:right="0" w:firstLine="0"/>
         <w:jc w:val="center"/>
-      </w:pPr>
-      <w:r>
+        <w:rPr>
+          <w:lang w:val="en-US"/>
+        </w:rPr>
+      </w:pPr>
+      <w:r>
+        <w:rPr>
+          <w:lang w:val="en-US"/>
+        </w:rPr>
         <w:t xml:space="preserve"> </w:t>
       </w:r>
     </w:p>
@@ -56,8 +86,14 @@
         <w:spacing w:after="216" w:line="259" w:lineRule="auto"/>
         <w:ind w:right="2987"/>
         <w:jc w:val="right"/>
-      </w:pPr>
-      <w:r>
+        <w:rPr>
+          <w:lang w:val="en-US"/>
+        </w:rPr>
+      </w:pPr>
+      <w:r>
+        <w:rPr>
+          <w:lang w:val="en-US"/>
+        </w:rPr>
         <w:t>Zharith Alexandra Bedoya Yepes</w:t>
       </w:r>
     </w:p>
@@ -65,8 +101,14 @@
       <w:pPr>
         <w:spacing w:after="216" w:line="259" w:lineRule="auto"/>
         <w:ind w:left="0" w:right="0" w:firstLine="0"/>
-      </w:pPr>
-      <w:r>
+        <w:rPr>
+          <w:lang w:val="en-US"/>
+        </w:rPr>
+      </w:pPr>
+      <w:r>
+        <w:rPr>
+          <w:lang w:val="en-US"/>
+        </w:rPr>
         <w:t xml:space="preserve"> </w:t>
       </w:r>
     </w:p>
@@ -74,8 +116,14 @@
       <w:pPr>
         <w:spacing w:after="216" w:line="259" w:lineRule="auto"/>
         <w:ind w:left="0" w:right="0" w:firstLine="0"/>
-      </w:pPr>
-      <w:r>
+        <w:rPr>
+          <w:lang w:val="en-US"/>
+        </w:rPr>
+      </w:pPr>
+      <w:r>
+        <w:rPr>
+          <w:lang w:val="en-US"/>
+        </w:rPr>
         <w:t xml:space="preserve"> </w:t>
       </w:r>
     </w:p>
@@ -83,8 +131,14 @@
       <w:pPr>
         <w:spacing w:after="216" w:line="259" w:lineRule="auto"/>
         <w:ind w:left="0" w:right="0" w:firstLine="0"/>
-      </w:pPr>
-      <w:r>
+        <w:rPr>
+          <w:lang w:val="en-US"/>
+        </w:rPr>
+      </w:pPr>
+      <w:r>
+        <w:rPr>
+          <w:lang w:val="en-US"/>
+        </w:rPr>
         <w:t xml:space="preserve"> </w:t>
       </w:r>
     </w:p>
@@ -92,8 +146,14 @@
       <w:pPr>
         <w:spacing w:after="216" w:line="259" w:lineRule="auto"/>
         <w:ind w:left="0" w:right="0" w:firstLine="0"/>
-      </w:pPr>
-      <w:r>
+        <w:rPr>
+          <w:lang w:val="en-US"/>
+        </w:rPr>
+      </w:pPr>
+      <w:r>
+        <w:rPr>
+          <w:lang w:val="en-US"/>
+        </w:rPr>
         <w:t xml:space="preserve"> </w:t>
       </w:r>
     </w:p>
@@ -501,10 +561,7 @@
               <w:t xml:space="preserve">  </w:t>
             </w:r>
             <w:r>
-              <w:t>Repositori</w:t>
-            </w:r>
-            <w:r>
-              <w:t>o Git Hub: https://github.com/Jessica22-11/SENA_APP.git</w:t>
+              <w:t>Repositorio Git Hub: https://github.com/Jessica22-11/SENA_APP.git</w:t>
             </w:r>
             <w:r>
               <w:tab/>
@@ -615,13 +672,7 @@
               <w:rPr>
                 <w:rFonts w:ascii="Times New Roman" w:eastAsia="Times New Roman" w:hAnsi="Times New Roman" w:cs="Times New Roman"/>
               </w:rPr>
-              <w:t>Captura de pantalla</w:t>
-            </w:r>
-            <w:r>
-              <w:rPr>
-                <w:rFonts w:ascii="Times New Roman" w:eastAsia="Times New Roman" w:hAnsi="Times New Roman" w:cs="Times New Roman"/>
-              </w:rPr>
-              <w:t xml:space="preserve"> del Navegador con la App corriendo</w:t>
+              <w:t>Captura de pantalla del Navegador con la App corriendo</w:t>
             </w:r>
             <w:r>
               <w:tab/>
@@ -927,27 +978,7 @@
         <w:rPr>
           <w:sz w:val="22"/>
         </w:rPr>
-        <w:t xml:space="preserve">la cual nos servirá </w:t>
-      </w:r>
-      <w:r>
-        <w:rPr>
-          <w:sz w:val="22"/>
-        </w:rPr>
-        <w:t xml:space="preserve">para el desarrollo web con el </w:t>
-      </w:r>
-      <w:proofErr w:type="spellStart"/>
-      <w:r>
-        <w:rPr>
-          <w:sz w:val="22"/>
-        </w:rPr>
-        <w:t>framework</w:t>
-      </w:r>
-      <w:proofErr w:type="spellEnd"/>
-      <w:r>
-        <w:rPr>
-          <w:sz w:val="22"/>
-        </w:rPr>
-        <w:t xml:space="preserve"> Django, lo que nos permite gestionar de manera eficiente la información relacionada con programas. </w:t>
+        <w:t xml:space="preserve">la cual nos servirá para el desarrollo web con el framework Django, lo que nos permite gestionar de manera eficiente la información relacionada con programas. </w:t>
       </w:r>
     </w:p>
     <w:p>
@@ -959,13 +990,7 @@
         <w:rPr>
           <w:sz w:val="22"/>
         </w:rPr>
-        <w:t>Esta aplicación busca facilitar la visualización, administración y actualización de los datos almacenados en la base</w:t>
-      </w:r>
-      <w:r>
-        <w:rPr>
-          <w:sz w:val="22"/>
-        </w:rPr>
-        <w:t xml:space="preserve"> de datos de programas por medio de </w:t>
+        <w:t xml:space="preserve">Esta aplicación busca facilitar la visualización, administración y actualización de los datos almacenados en la base de datos de programas por medio de </w:t>
       </w:r>
       <w:r>
         <w:rPr>
@@ -1207,10 +1232,7 @@
         <w:ind w:left="-5" w:right="52"/>
       </w:pPr>
       <w:r>
-        <w:t>Se muestra, una parte del código de models, incluyendo el orden en el que están todas las carpetas y que sus archivos están funcionando correctamente, en el repositorio se encuentra todo el código en correcto funcionamiento, de la App programas como de las</w:t>
-      </w:r>
-      <w:r>
-        <w:t xml:space="preserve"> demás. </w:t>
+        <w:t xml:space="preserve">Se muestra, una parte del código de models, incluyendo el orden en el que están todas las carpetas y que sus archivos están funcionando correctamente, en el repositorio se encuentra todo el código en correcto funcionamiento, de la App programas como de las demás. </w:t>
       </w:r>
     </w:p>
     <w:p>
@@ -1267,6 +1289,7 @@
         <w:rPr>
           <w:b/>
           <w:bCs/>
+          <w:noProof/>
         </w:rPr>
         <w:drawing>
           <wp:inline distT="0" distB="0" distL="0" distR="0" wp14:anchorId="53A0D13C" wp14:editId="33186027">
@@ -1312,24 +1335,7 @@
       </w:pPr>
       <w:r>
         <w:lastRenderedPageBreak/>
-        <w:t>Se muestra, una parte del código de</w:t>
-      </w:r>
-      <w:r>
-        <w:t xml:space="preserve"> lista_programa, del c</w:t>
-      </w:r>
-      <w:r>
-        <w:t xml:space="preserve">ual se </w:t>
-      </w:r>
-      <w:proofErr w:type="gramStart"/>
-      <w:r>
-        <w:t>mostrara</w:t>
-      </w:r>
-      <w:proofErr w:type="gramEnd"/>
-      <w:r>
-        <w:t xml:space="preserve"> en el html la información de </w:t>
-      </w:r>
-      <w:r>
-        <w:t xml:space="preserve">todos los programas almacenados en la base de datos </w:t>
+        <w:t xml:space="preserve">Se muestra, una parte del código de lista_programa, del cual se mostrara en el html la información de todos los programas almacenados en la base de datos </w:t>
       </w:r>
     </w:p>
     <w:p>
@@ -1361,6 +1367,9 @@
         <w:ind w:left="-5" w:right="52"/>
       </w:pPr>
       <w:r>
+        <w:rPr>
+          <w:noProof/>
+        </w:rPr>
         <w:drawing>
           <wp:inline distT="0" distB="0" distL="0" distR="0" wp14:anchorId="4FA83CA5" wp14:editId="625F8ED0">
             <wp:extent cx="6010275" cy="4019550"/>
@@ -1404,23 +1413,7 @@
         <w:ind w:left="-5" w:right="52"/>
       </w:pPr>
       <w:r>
-        <w:t xml:space="preserve">Se muestra, una parte del código </w:t>
-      </w:r>
-      <w:proofErr w:type="spellStart"/>
-      <w:r>
-        <w:t>detalle_programas</w:t>
-      </w:r>
-      <w:proofErr w:type="spellEnd"/>
-      <w:r>
-        <w:t xml:space="preserve"> del cual se </w:t>
-      </w:r>
-      <w:proofErr w:type="gramStart"/>
-      <w:r>
-        <w:t>mostrara</w:t>
-      </w:r>
-      <w:proofErr w:type="gramEnd"/>
-      <w:r>
-        <w:t xml:space="preserve"> en el html la información de cada programa.</w:t>
+        <w:t>Se muestra, una parte del código detalle_programas del cual se mostrara en el html la información de cada programa.</w:t>
       </w:r>
     </w:p>
     <w:p>
@@ -1485,6 +1478,7 @@
         <w:rPr>
           <w:b/>
           <w:bCs/>
+          <w:noProof/>
         </w:rPr>
         <w:lastRenderedPageBreak/>
         <w:drawing>
@@ -1644,25 +1638,7 @@
         <w:ind w:left="-5" w:right="52"/>
       </w:pPr>
       <w:r>
-        <w:t xml:space="preserve">Se muestra el código completo de </w:t>
-      </w:r>
-      <w:proofErr w:type="spellStart"/>
-      <w:proofErr w:type="gramStart"/>
-      <w:r>
-        <w:t>views,py</w:t>
-      </w:r>
-      <w:proofErr w:type="spellEnd"/>
-      <w:proofErr w:type="gramEnd"/>
-      <w:r>
-        <w:t xml:space="preserve"> en el cual se crean las funciones para llamarlas en cada </w:t>
-      </w:r>
-      <w:proofErr w:type="spellStart"/>
-      <w:r>
-        <w:t>template</w:t>
-      </w:r>
-      <w:proofErr w:type="spellEnd"/>
-      <w:r>
-        <w:t xml:space="preserve"> correspondiente</w:t>
+        <w:t>Se muestra el código completo de views,py en el cual se crean las funciones para llamarlas en cada template correspondiente</w:t>
       </w:r>
     </w:p>
     <w:p>
@@ -1695,6 +1671,7 @@
         <w:rPr>
           <w:b/>
           <w:bCs/>
+          <w:noProof/>
         </w:rPr>
         <w:drawing>
           <wp:inline distT="0" distB="0" distL="0" distR="0" wp14:anchorId="09D95D2B" wp14:editId="3AEB3A91">
@@ -1765,31 +1742,13 @@
           <w:t xml:space="preserve"> </w:t>
         </w:r>
       </w:hyperlink>
-      <w:hyperlink r:id="rId11">
-        <w:r>
-          <w:t>https://github.com/Jessica22</w:t>
-        </w:r>
-      </w:hyperlink>
-      <w:hyperlink r:id="rId12">
-        <w:r>
-          <w:t>-</w:t>
-        </w:r>
-      </w:hyperlink>
-      <w:hyperlink r:id="rId13">
-        <w:r>
-          <w:t>11/SENA_APP.git</w:t>
-        </w:r>
-      </w:hyperlink>
-      <w:hyperlink r:id="rId14">
-        <w:r>
-          <w:rPr>
-            <w:color w:val="000000"/>
-            <w:u w:val="none" w:color="000000"/>
-          </w:rPr>
-          <w:t xml:space="preserve"> </w:t>
-        </w:r>
-      </w:hyperlink>
       <w:bookmarkEnd w:id="2"/>
+      <w:r>
+        <w:t xml:space="preserve"> </w:t>
+      </w:r>
+      <w:r>
+        <w:t>https://github.com/ZharithBedoya/SENA_APP.git</w:t>
+      </w:r>
     </w:p>
     <w:p>
       <w:pPr>
@@ -1810,11 +1769,263 @@
         <w:jc w:val="right"/>
       </w:pPr>
       <w:r>
+        <w:rPr>
+          <w:noProof/>
+        </w:rPr>
         <w:drawing>
           <wp:inline distT="0" distB="0" distL="0" distR="0" wp14:anchorId="6BA8DF19" wp14:editId="0F064B62">
             <wp:extent cx="6010275" cy="2559685"/>
             <wp:effectExtent l="0" t="0" r="9525" b="0"/>
             <wp:docPr id="6" name="Imagen 6"/>
+            <wp:cNvGraphicFramePr>
+              <a:graphicFrameLocks xmlns:a="http://schemas.openxmlformats.org/drawingml/2006/main" noChangeAspect="1"/>
+            </wp:cNvGraphicFramePr>
+            <a:graphic xmlns:a="http://schemas.openxmlformats.org/drawingml/2006/main">
+              <a:graphicData uri="http://schemas.openxmlformats.org/drawingml/2006/picture">
+                <pic:pic xmlns:pic="http://schemas.openxmlformats.org/drawingml/2006/picture">
+                  <pic:nvPicPr>
+                    <pic:cNvPr id="1" name=""/>
+                    <pic:cNvPicPr/>
+                  </pic:nvPicPr>
+                  <pic:blipFill>
+                    <a:blip r:embed="rId11"/>
+                    <a:stretch>
+                      <a:fillRect/>
+                    </a:stretch>
+                  </pic:blipFill>
+                  <pic:spPr>
+                    <a:xfrm>
+                      <a:off x="0" y="0"/>
+                      <a:ext cx="6010275" cy="2559685"/>
+                    </a:xfrm>
+                    <a:prstGeom prst="rect">
+                      <a:avLst/>
+                    </a:prstGeom>
+                  </pic:spPr>
+                </pic:pic>
+              </a:graphicData>
+            </a:graphic>
+          </wp:inline>
+        </w:drawing>
+      </w:r>
+      <w:r>
+        <w:t xml:space="preserve"> </w:t>
+      </w:r>
+    </w:p>
+    <w:p>
+      <w:pPr>
+        <w:ind w:left="-5" w:right="52"/>
+      </w:pPr>
+      <w:r>
+        <w:t xml:space="preserve">Se muestra el panel administrativo de Django en el cual vemos que se encuentra la base de datos para programas, y las demás bases de datos. </w:t>
+      </w:r>
+    </w:p>
+    <w:p>
+      <w:pPr>
+        <w:pStyle w:val="Ttulo1"/>
+        <w:spacing w:after="0"/>
+      </w:pPr>
+      <w:bookmarkStart w:id="4" w:name="_Toc3965"/>
+      <w:r>
+        <w:t xml:space="preserve">Captura de pantalla de la Base de Datos SQLite </w:t>
+      </w:r>
+      <w:bookmarkEnd w:id="4"/>
+    </w:p>
+    <w:p>
+      <w:r>
+        <w:rPr>
+          <w:noProof/>
+        </w:rPr>
+        <w:drawing>
+          <wp:inline distT="0" distB="0" distL="0" distR="0" wp14:anchorId="25519D03" wp14:editId="493E76A1">
+            <wp:extent cx="6010275" cy="986790"/>
+            <wp:effectExtent l="0" t="0" r="9525" b="3810"/>
+            <wp:docPr id="10" name="Imagen 10"/>
+            <wp:cNvGraphicFramePr>
+              <a:graphicFrameLocks xmlns:a="http://schemas.openxmlformats.org/drawingml/2006/main" noChangeAspect="1"/>
+            </wp:cNvGraphicFramePr>
+            <a:graphic xmlns:a="http://schemas.openxmlformats.org/drawingml/2006/main">
+              <a:graphicData uri="http://schemas.openxmlformats.org/drawingml/2006/picture">
+                <pic:pic xmlns:pic="http://schemas.openxmlformats.org/drawingml/2006/picture">
+                  <pic:nvPicPr>
+                    <pic:cNvPr id="1" name=""/>
+                    <pic:cNvPicPr/>
+                  </pic:nvPicPr>
+                  <pic:blipFill>
+                    <a:blip r:embed="rId12"/>
+                    <a:stretch>
+                      <a:fillRect/>
+                    </a:stretch>
+                  </pic:blipFill>
+                  <pic:spPr>
+                    <a:xfrm>
+                      <a:off x="0" y="0"/>
+                      <a:ext cx="6010275" cy="986790"/>
+                    </a:xfrm>
+                    <a:prstGeom prst="rect">
+                      <a:avLst/>
+                    </a:prstGeom>
+                  </pic:spPr>
+                </pic:pic>
+              </a:graphicData>
+            </a:graphic>
+          </wp:inline>
+        </w:drawing>
+      </w:r>
+    </w:p>
+    <w:p>
+      <w:pPr>
+        <w:spacing w:after="198" w:line="259" w:lineRule="auto"/>
+        <w:ind w:left="-1" w:right="0" w:firstLine="0"/>
+      </w:pPr>
+      <w:r>
+        <w:rPr>
+          <w:noProof/>
+        </w:rPr>
+        <w:drawing>
+          <wp:inline distT="0" distB="0" distL="0" distR="0" wp14:anchorId="4E211415" wp14:editId="784792A8">
+            <wp:extent cx="6010275" cy="947420"/>
+            <wp:effectExtent l="0" t="0" r="9525" b="5080"/>
+            <wp:docPr id="7" name="Imagen 7"/>
+            <wp:cNvGraphicFramePr>
+              <a:graphicFrameLocks xmlns:a="http://schemas.openxmlformats.org/drawingml/2006/main" noChangeAspect="1"/>
+            </wp:cNvGraphicFramePr>
+            <a:graphic xmlns:a="http://schemas.openxmlformats.org/drawingml/2006/main">
+              <a:graphicData uri="http://schemas.openxmlformats.org/drawingml/2006/picture">
+                <pic:pic xmlns:pic="http://schemas.openxmlformats.org/drawingml/2006/picture">
+                  <pic:nvPicPr>
+                    <pic:cNvPr id="1" name=""/>
+                    <pic:cNvPicPr/>
+                  </pic:nvPicPr>
+                  <pic:blipFill>
+                    <a:blip r:embed="rId13"/>
+                    <a:stretch>
+                      <a:fillRect/>
+                    </a:stretch>
+                  </pic:blipFill>
+                  <pic:spPr>
+                    <a:xfrm>
+                      <a:off x="0" y="0"/>
+                      <a:ext cx="6010275" cy="947420"/>
+                    </a:xfrm>
+                    <a:prstGeom prst="rect">
+                      <a:avLst/>
+                    </a:prstGeom>
+                  </pic:spPr>
+                </pic:pic>
+              </a:graphicData>
+            </a:graphic>
+          </wp:inline>
+        </w:drawing>
+      </w:r>
+    </w:p>
+    <w:p>
+      <w:pPr>
+        <w:ind w:left="-5" w:right="52"/>
+      </w:pPr>
+      <w:r>
+        <w:t xml:space="preserve">Se muestra la base de datos en el programa SQLite creado correctamente, visualizamos los programas añadidos correctamente, con toda la información añadida correctamente, asi vemos que toda la migración para la base de datos, funciona correctamente. </w:t>
+      </w:r>
+    </w:p>
+    <w:p>
+      <w:pPr>
+        <w:pStyle w:val="Ttulo1"/>
+        <w:ind w:right="65"/>
+      </w:pPr>
+      <w:bookmarkStart w:id="5" w:name="_Toc3966"/>
+      <w:r>
+        <w:lastRenderedPageBreak/>
+        <w:t>Captura de pantalla del Navegador con la App corriendo</w:t>
+      </w:r>
+      <w:r>
+        <w:rPr>
+          <w:b w:val="0"/>
+          <w:color w:val="2F5496"/>
+        </w:rPr>
+        <w:t xml:space="preserve">. </w:t>
+      </w:r>
+      <w:bookmarkEnd w:id="5"/>
+    </w:p>
+    <w:p>
+      <w:pPr>
+        <w:spacing w:after="112" w:line="259" w:lineRule="auto"/>
+        <w:ind w:left="-1" w:right="10" w:firstLine="0"/>
+        <w:jc w:val="right"/>
+      </w:pPr>
+      <w:r>
+        <w:rPr>
+          <w:rFonts w:ascii="Calibri" w:eastAsia="Calibri" w:hAnsi="Calibri" w:cs="Calibri"/>
+          <w:noProof/>
+          <w:sz w:val="22"/>
+        </w:rPr>
+        <w:drawing>
+          <wp:inline distT="0" distB="0" distL="0" distR="0" wp14:anchorId="336B65B1" wp14:editId="42C787F5">
+            <wp:extent cx="6010275" cy="2831465"/>
+            <wp:effectExtent l="0" t="0" r="9525" b="6985"/>
+            <wp:docPr id="11" name="Imagen 11"/>
+            <wp:cNvGraphicFramePr>
+              <a:graphicFrameLocks xmlns:a="http://schemas.openxmlformats.org/drawingml/2006/main" noChangeAspect="1"/>
+            </wp:cNvGraphicFramePr>
+            <a:graphic xmlns:a="http://schemas.openxmlformats.org/drawingml/2006/main">
+              <a:graphicData uri="http://schemas.openxmlformats.org/drawingml/2006/picture">
+                <pic:pic xmlns:pic="http://schemas.openxmlformats.org/drawingml/2006/picture">
+                  <pic:nvPicPr>
+                    <pic:cNvPr id="1" name=""/>
+                    <pic:cNvPicPr/>
+                  </pic:nvPicPr>
+                  <pic:blipFill>
+                    <a:blip r:embed="rId14"/>
+                    <a:stretch>
+                      <a:fillRect/>
+                    </a:stretch>
+                  </pic:blipFill>
+                  <pic:spPr>
+                    <a:xfrm>
+                      <a:off x="0" y="0"/>
+                      <a:ext cx="6010275" cy="2831465"/>
+                    </a:xfrm>
+                    <a:prstGeom prst="rect">
+                      <a:avLst/>
+                    </a:prstGeom>
+                  </pic:spPr>
+                </pic:pic>
+              </a:graphicData>
+            </a:graphic>
+          </wp:inline>
+        </w:drawing>
+      </w:r>
+      <w:r>
+        <w:rPr>
+          <w:rFonts w:ascii="Calibri" w:eastAsia="Calibri" w:hAnsi="Calibri" w:cs="Calibri"/>
+          <w:sz w:val="22"/>
+        </w:rPr>
+        <w:t xml:space="preserve"> </w:t>
+      </w:r>
+    </w:p>
+    <w:p>
+      <w:pPr>
+        <w:spacing w:after="151"/>
+        <w:ind w:left="-5" w:right="52"/>
+      </w:pPr>
+      <w:r>
+        <w:t xml:space="preserve">Se muestra la pagina de inicio para la página web, teniendo en cuenta los módulos para cada base de datos, se modificaron los botones para ir a cada sección, verse de forma horizontal y no vertical. </w:t>
+      </w:r>
+    </w:p>
+    <w:p>
+      <w:pPr>
+        <w:spacing w:after="105" w:line="259" w:lineRule="auto"/>
+        <w:ind w:left="-1" w:right="0" w:firstLine="0"/>
+        <w:jc w:val="right"/>
+      </w:pPr>
+      <w:r>
+        <w:rPr>
+          <w:noProof/>
+        </w:rPr>
+        <w:drawing>
+          <wp:inline distT="0" distB="0" distL="0" distR="0" wp14:anchorId="3707D306" wp14:editId="5EA4E378">
+            <wp:extent cx="6010275" cy="2778125"/>
+            <wp:effectExtent l="0" t="0" r="9525" b="3175"/>
+            <wp:docPr id="12" name="Imagen 12"/>
             <wp:cNvGraphicFramePr>
               <a:graphicFrameLocks xmlns:a="http://schemas.openxmlformats.org/drawingml/2006/main" noChangeAspect="1"/>
             </wp:cNvGraphicFramePr>
@@ -1834,7 +2045,7 @@
                   <pic:spPr>
                     <a:xfrm>
                       <a:off x="0" y="0"/>
-                      <a:ext cx="6010275" cy="2559685"/>
+                      <a:ext cx="6010275" cy="2778125"/>
                     </a:xfrm>
                     <a:prstGeom prst="rect">
                       <a:avLst/>
@@ -1846,42 +2057,51 @@
           </wp:inline>
         </w:drawing>
       </w:r>
-      <w:r>
-        <w:t xml:space="preserve"> </w:t>
-      </w:r>
     </w:p>
     <w:p>
       <w:pPr>
         <w:ind w:left="-5" w:right="52"/>
       </w:pPr>
       <w:r>
-        <w:t>Se muestra el panel administrativo de Django en el cual vemos que s</w:t>
-      </w:r>
-      <w:r>
-        <w:t xml:space="preserve">e encuentra la base de datos para programas, y las demás bases de datos. </w:t>
-      </w:r>
-    </w:p>
-    <w:p>
-      <w:pPr>
-        <w:pStyle w:val="Ttulo1"/>
-        <w:spacing w:after="0"/>
-      </w:pPr>
-      <w:bookmarkStart w:id="4" w:name="_Toc3965"/>
-      <w:r>
-        <w:t xml:space="preserve">Captura de pantalla de la Base de Datos SQLite </w:t>
-      </w:r>
-      <w:bookmarkEnd w:id="4"/>
-    </w:p>
-    <w:p>
-      <w:r>
-        <w:rPr>
+        <w:t xml:space="preserve">En esta parte se muestran los programas que ofrece el SENA en los cuales, están organizados por cards y con acceso directo a editar el programa en el panel de administrador, también en la parte inferior se ve el total de programas que hay y un botón para añadir un nuevo programa que también nos llevara al panel de admin. </w:t>
+      </w:r>
+    </w:p>
+    <w:p>
+      <w:pPr>
+        <w:ind w:left="-5" w:right="52"/>
+        <w:rPr>
+          <w:b/>
+          <w:bCs/>
+        </w:rPr>
+      </w:pPr>
+      <w:r>
+        <w:rPr>
+          <w:b/>
+          <w:bCs/>
+        </w:rPr>
+        <w:t>Detalle programas</w:t>
+      </w:r>
+    </w:p>
+    <w:p>
+      <w:pPr>
+        <w:ind w:left="-5" w:right="52"/>
+        <w:rPr>
+          <w:b/>
+          <w:bCs/>
+        </w:rPr>
+      </w:pPr>
+      <w:r>
+        <w:rPr>
+          <w:b/>
+          <w:bCs/>
           <w:noProof/>
         </w:rPr>
+        <w:lastRenderedPageBreak/>
         <w:drawing>
-          <wp:inline distT="0" distB="0" distL="0" distR="0" wp14:anchorId="25519D03" wp14:editId="493E76A1">
-            <wp:extent cx="6010275" cy="986790"/>
-            <wp:effectExtent l="0" t="0" r="9525" b="3810"/>
-            <wp:docPr id="10" name="Imagen 10"/>
+          <wp:inline distT="0" distB="0" distL="0" distR="0" wp14:anchorId="627BFDA3" wp14:editId="4555C542">
+            <wp:extent cx="6010275" cy="2827020"/>
+            <wp:effectExtent l="0" t="0" r="9525" b="0"/>
+            <wp:docPr id="13" name="Imagen 13"/>
             <wp:cNvGraphicFramePr>
               <a:graphicFrameLocks xmlns:a="http://schemas.openxmlformats.org/drawingml/2006/main" noChangeAspect="1"/>
             </wp:cNvGraphicFramePr>
@@ -1901,300 +2121,6 @@
                   <pic:spPr>
                     <a:xfrm>
                       <a:off x="0" y="0"/>
-                      <a:ext cx="6010275" cy="986790"/>
-                    </a:xfrm>
-                    <a:prstGeom prst="rect">
-                      <a:avLst/>
-                    </a:prstGeom>
-                  </pic:spPr>
-                </pic:pic>
-              </a:graphicData>
-            </a:graphic>
-          </wp:inline>
-        </w:drawing>
-      </w:r>
-    </w:p>
-    <w:p>
-      <w:pPr>
-        <w:spacing w:after="198" w:line="259" w:lineRule="auto"/>
-        <w:ind w:left="-1" w:right="0" w:firstLine="0"/>
-      </w:pPr>
-      <w:r>
-        <w:rPr>
-          <w:noProof/>
-        </w:rPr>
-        <w:drawing>
-          <wp:inline distT="0" distB="0" distL="0" distR="0" wp14:anchorId="4E211415" wp14:editId="784792A8">
-            <wp:extent cx="6010275" cy="947420"/>
-            <wp:effectExtent l="0" t="0" r="9525" b="5080"/>
-            <wp:docPr id="7" name="Imagen 7"/>
-            <wp:cNvGraphicFramePr>
-              <a:graphicFrameLocks xmlns:a="http://schemas.openxmlformats.org/drawingml/2006/main" noChangeAspect="1"/>
-            </wp:cNvGraphicFramePr>
-            <a:graphic xmlns:a="http://schemas.openxmlformats.org/drawingml/2006/main">
-              <a:graphicData uri="http://schemas.openxmlformats.org/drawingml/2006/picture">
-                <pic:pic xmlns:pic="http://schemas.openxmlformats.org/drawingml/2006/picture">
-                  <pic:nvPicPr>
-                    <pic:cNvPr id="1" name=""/>
-                    <pic:cNvPicPr/>
-                  </pic:nvPicPr>
-                  <pic:blipFill>
-                    <a:blip r:embed="rId17"/>
-                    <a:stretch>
-                      <a:fillRect/>
-                    </a:stretch>
-                  </pic:blipFill>
-                  <pic:spPr>
-                    <a:xfrm>
-                      <a:off x="0" y="0"/>
-                      <a:ext cx="6010275" cy="947420"/>
-                    </a:xfrm>
-                    <a:prstGeom prst="rect">
-                      <a:avLst/>
-                    </a:prstGeom>
-                  </pic:spPr>
-                </pic:pic>
-              </a:graphicData>
-            </a:graphic>
-          </wp:inline>
-        </w:drawing>
-      </w:r>
-    </w:p>
-    <w:p>
-      <w:pPr>
-        <w:ind w:left="-5" w:right="52"/>
-      </w:pPr>
-      <w:r>
-        <w:t xml:space="preserve">Se muestra la base de datos en el programa SQLite creado correctamente, visualizamos los programas añadidos correctamente, con toda la información añadida correctamente, </w:t>
-      </w:r>
-      <w:proofErr w:type="spellStart"/>
-      <w:r>
-        <w:t>asi</w:t>
-      </w:r>
-      <w:proofErr w:type="spellEnd"/>
-      <w:r>
-        <w:t xml:space="preserve"> vemos que toda la migración para la base de datos, funciona correctamente. </w:t>
-      </w:r>
-    </w:p>
-    <w:p>
-      <w:pPr>
-        <w:pStyle w:val="Ttulo1"/>
-        <w:ind w:right="65"/>
-      </w:pPr>
-      <w:bookmarkStart w:id="5" w:name="_Toc3966"/>
-      <w:r>
-        <w:lastRenderedPageBreak/>
-        <w:t>Captur</w:t>
-      </w:r>
-      <w:r>
-        <w:t>a de pantalla del Navegador con la App corriendo</w:t>
-      </w:r>
-      <w:r>
-        <w:rPr>
-          <w:b w:val="0"/>
-          <w:color w:val="2F5496"/>
-        </w:rPr>
-        <w:t xml:space="preserve">. </w:t>
-      </w:r>
-      <w:bookmarkEnd w:id="5"/>
-    </w:p>
-    <w:p>
-      <w:pPr>
-        <w:spacing w:after="112" w:line="259" w:lineRule="auto"/>
-        <w:ind w:left="-1" w:right="10" w:firstLine="0"/>
-        <w:jc w:val="right"/>
-      </w:pPr>
-      <w:r>
-        <w:rPr>
-          <w:rFonts w:ascii="Calibri" w:eastAsia="Calibri" w:hAnsi="Calibri" w:cs="Calibri"/>
-          <w:sz w:val="22"/>
-        </w:rPr>
-        <w:drawing>
-          <wp:inline distT="0" distB="0" distL="0" distR="0" wp14:anchorId="336B65B1" wp14:editId="42C787F5">
-            <wp:extent cx="6010275" cy="2831465"/>
-            <wp:effectExtent l="0" t="0" r="9525" b="6985"/>
-            <wp:docPr id="11" name="Imagen 11"/>
-            <wp:cNvGraphicFramePr>
-              <a:graphicFrameLocks xmlns:a="http://schemas.openxmlformats.org/drawingml/2006/main" noChangeAspect="1"/>
-            </wp:cNvGraphicFramePr>
-            <a:graphic xmlns:a="http://schemas.openxmlformats.org/drawingml/2006/main">
-              <a:graphicData uri="http://schemas.openxmlformats.org/drawingml/2006/picture">
-                <pic:pic xmlns:pic="http://schemas.openxmlformats.org/drawingml/2006/picture">
-                  <pic:nvPicPr>
-                    <pic:cNvPr id="1" name=""/>
-                    <pic:cNvPicPr/>
-                  </pic:nvPicPr>
-                  <pic:blipFill>
-                    <a:blip r:embed="rId18"/>
-                    <a:stretch>
-                      <a:fillRect/>
-                    </a:stretch>
-                  </pic:blipFill>
-                  <pic:spPr>
-                    <a:xfrm>
-                      <a:off x="0" y="0"/>
-                      <a:ext cx="6010275" cy="2831465"/>
-                    </a:xfrm>
-                    <a:prstGeom prst="rect">
-                      <a:avLst/>
-                    </a:prstGeom>
-                  </pic:spPr>
-                </pic:pic>
-              </a:graphicData>
-            </a:graphic>
-          </wp:inline>
-        </w:drawing>
-      </w:r>
-      <w:r>
-        <w:rPr>
-          <w:rFonts w:ascii="Calibri" w:eastAsia="Calibri" w:hAnsi="Calibri" w:cs="Calibri"/>
-          <w:sz w:val="22"/>
-        </w:rPr>
-        <w:t xml:space="preserve"> </w:t>
-      </w:r>
-    </w:p>
-    <w:p>
-      <w:pPr>
-        <w:spacing w:after="151"/>
-        <w:ind w:left="-5" w:right="52"/>
-      </w:pPr>
-      <w:r>
-        <w:t xml:space="preserve">Se muestra la </w:t>
-      </w:r>
-      <w:proofErr w:type="spellStart"/>
-      <w:r>
-        <w:t>pagina</w:t>
-      </w:r>
-      <w:proofErr w:type="spellEnd"/>
-      <w:r>
-        <w:t xml:space="preserve"> de inicio para la página web, teniendo en cuenta los módulos para cada base de datos, se modificaron los botones para ir a cada sección, verse de forma horizontal y no vertical. </w:t>
-      </w:r>
-    </w:p>
-    <w:p>
-      <w:pPr>
-        <w:spacing w:after="105" w:line="259" w:lineRule="auto"/>
-        <w:ind w:left="-1" w:right="0" w:firstLine="0"/>
-        <w:jc w:val="right"/>
-      </w:pPr>
-      <w:r>
-        <w:drawing>
-          <wp:inline distT="0" distB="0" distL="0" distR="0" wp14:anchorId="3707D306" wp14:editId="5EA4E378">
-            <wp:extent cx="6010275" cy="2778125"/>
-            <wp:effectExtent l="0" t="0" r="9525" b="3175"/>
-            <wp:docPr id="12" name="Imagen 12"/>
-            <wp:cNvGraphicFramePr>
-              <a:graphicFrameLocks xmlns:a="http://schemas.openxmlformats.org/drawingml/2006/main" noChangeAspect="1"/>
-            </wp:cNvGraphicFramePr>
-            <a:graphic xmlns:a="http://schemas.openxmlformats.org/drawingml/2006/main">
-              <a:graphicData uri="http://schemas.openxmlformats.org/drawingml/2006/picture">
-                <pic:pic xmlns:pic="http://schemas.openxmlformats.org/drawingml/2006/picture">
-                  <pic:nvPicPr>
-                    <pic:cNvPr id="1" name=""/>
-                    <pic:cNvPicPr/>
-                  </pic:nvPicPr>
-                  <pic:blipFill>
-                    <a:blip r:embed="rId19"/>
-                    <a:stretch>
-                      <a:fillRect/>
-                    </a:stretch>
-                  </pic:blipFill>
-                  <pic:spPr>
-                    <a:xfrm>
-                      <a:off x="0" y="0"/>
-                      <a:ext cx="6010275" cy="2778125"/>
-                    </a:xfrm>
-                    <a:prstGeom prst="rect">
-                      <a:avLst/>
-                    </a:prstGeom>
-                  </pic:spPr>
-                </pic:pic>
-              </a:graphicData>
-            </a:graphic>
-          </wp:inline>
-        </w:drawing>
-      </w:r>
-    </w:p>
-    <w:p>
-      <w:pPr>
-        <w:ind w:left="-5" w:right="52"/>
-      </w:pPr>
-      <w:r>
-        <w:t xml:space="preserve">En esta parte se muestran los programas que ofrece el SENA en los cuales, están organizados por </w:t>
-      </w:r>
-      <w:proofErr w:type="spellStart"/>
-      <w:r>
-        <w:t>cards</w:t>
-      </w:r>
-      <w:proofErr w:type="spellEnd"/>
-      <w:r>
-        <w:t xml:space="preserve"> y con acceso directo a editar el programa en el panel de administrador, también en la parte inferior se ve el total de programas que hay y un botón para </w:t>
-      </w:r>
-      <w:r>
-        <w:t xml:space="preserve">añadir un nuevo programa que también nos llevara al panel de </w:t>
-      </w:r>
-      <w:proofErr w:type="spellStart"/>
-      <w:r>
-        <w:t>admin</w:t>
-      </w:r>
-      <w:proofErr w:type="spellEnd"/>
-      <w:r>
-        <w:t xml:space="preserve">. </w:t>
-      </w:r>
-    </w:p>
-    <w:p>
-      <w:pPr>
-        <w:ind w:left="-5" w:right="52"/>
-        <w:rPr>
-          <w:b/>
-          <w:bCs/>
-        </w:rPr>
-      </w:pPr>
-      <w:r>
-        <w:rPr>
-          <w:b/>
-          <w:bCs/>
-        </w:rPr>
-        <w:t>Detalle programas</w:t>
-      </w:r>
-    </w:p>
-    <w:p>
-      <w:pPr>
-        <w:ind w:left="-5" w:right="52"/>
-        <w:rPr>
-          <w:b/>
-          <w:bCs/>
-        </w:rPr>
-      </w:pPr>
-      <w:r>
-        <w:rPr>
-          <w:b/>
-          <w:bCs/>
-        </w:rPr>
-        <w:lastRenderedPageBreak/>
-        <w:drawing>
-          <wp:inline distT="0" distB="0" distL="0" distR="0" wp14:anchorId="627BFDA3" wp14:editId="4555C542">
-            <wp:extent cx="6010275" cy="2827020"/>
-            <wp:effectExtent l="0" t="0" r="9525" b="0"/>
-            <wp:docPr id="13" name="Imagen 13"/>
-            <wp:cNvGraphicFramePr>
-              <a:graphicFrameLocks xmlns:a="http://schemas.openxmlformats.org/drawingml/2006/main" noChangeAspect="1"/>
-            </wp:cNvGraphicFramePr>
-            <a:graphic xmlns:a="http://schemas.openxmlformats.org/drawingml/2006/main">
-              <a:graphicData uri="http://schemas.openxmlformats.org/drawingml/2006/picture">
-                <pic:pic xmlns:pic="http://schemas.openxmlformats.org/drawingml/2006/picture">
-                  <pic:nvPicPr>
-                    <pic:cNvPr id="1" name=""/>
-                    <pic:cNvPicPr/>
-                  </pic:nvPicPr>
-                  <pic:blipFill>
-                    <a:blip r:embed="rId20"/>
-                    <a:stretch>
-                      <a:fillRect/>
-                    </a:stretch>
-                  </pic:blipFill>
-                  <pic:spPr>
-                    <a:xfrm>
-                      <a:off x="0" y="0"/>
                       <a:ext cx="6010275" cy="2827020"/>
                     </a:xfrm>
                     <a:prstGeom prst="rect">
@@ -2220,6 +2146,7 @@
         <w:rPr>
           <w:b/>
           <w:bCs/>
+          <w:noProof/>
         </w:rPr>
         <w:drawing>
           <wp:inline distT="0" distB="0" distL="0" distR="0" wp14:anchorId="49DF1EFC" wp14:editId="79C8B40D">
@@ -2237,7 +2164,7 @@
                     <pic:cNvPicPr/>
                   </pic:nvPicPr>
                   <pic:blipFill rotWithShape="1">
-                    <a:blip r:embed="rId21"/>
+                    <a:blip r:embed="rId17"/>
                     <a:srcRect b="14020"/>
                     <a:stretch/>
                   </pic:blipFill>
@@ -2448,18 +2375,7 @@
         <w:ind w:right="52" w:hanging="360"/>
       </w:pPr>
       <w:r>
-        <w:t>El módulo de Programas desarrollado en la aplicación SENA_APP permite administrar eficientemente la información de los programas de formación ofrecidos por el SENA, proporci</w:t>
-      </w:r>
-      <w:r>
-        <w:t>onando una visualización clara y organizada de cada uno mediante tarjetas (</w:t>
-      </w:r>
-      <w:proofErr w:type="spellStart"/>
-      <w:r>
-        <w:t>cards</w:t>
-      </w:r>
-      <w:proofErr w:type="spellEnd"/>
-      <w:r>
-        <w:t xml:space="preserve">) en la interfaz principal. </w:t>
+        <w:t xml:space="preserve">El módulo de Programas desarrollado en la aplicación SENA_APP permite administrar eficientemente la información de los programas de formación ofrecidos por el SENA, proporcionando una visualización clara y organizada de cada uno mediante tarjetas (cards) en la interfaz principal. </w:t>
       </w:r>
     </w:p>
     <w:p>
@@ -2472,10 +2388,7 @@
         <w:ind w:right="52" w:hanging="360"/>
       </w:pPr>
       <w:r>
-        <w:t>La funcionalidad de este módulo incluye la posibilidad de añadir, editar y eliminar programas directamente desde el panel administrativo de Django,</w:t>
-      </w:r>
-      <w:r>
-        <w:t xml:space="preserve"> lo cual agiliza el proceso de gestión sin necesidad de manipular la base de datos manualmente. </w:t>
+        <w:t xml:space="preserve">La funcionalidad de este módulo incluye la posibilidad de añadir, editar y eliminar programas directamente desde el panel administrativo de Django, lo cual agiliza el proceso de gestión sin necesidad de manipular la base de datos manualmente. </w:t>
       </w:r>
     </w:p>
     <w:p>
@@ -2499,10 +2412,7 @@
         <w:ind w:right="52" w:hanging="360"/>
       </w:pPr>
       <w:r>
-        <w:t>S</w:t>
-      </w:r>
-      <w:r>
-        <w:t xml:space="preserve">e mejoró la experiencia de usuario al organizar los botones de navegación de forma horizontal y proporcionar un acceso rápido al listado de programas, así como a la creación de nuevos registros desde la interfaz pública. </w:t>
+        <w:t xml:space="preserve">Se mejoró la experiencia de usuario al organizar los botones de navegación de forma horizontal y proporcionar un acceso rápido al listado de programas, así como a la creación de nuevos registros desde la interfaz pública. </w:t>
       </w:r>
     </w:p>
     <w:p>
@@ -2514,13 +2424,7 @@
         <w:ind w:right="52" w:hanging="360"/>
       </w:pPr>
       <w:r>
-        <w:t xml:space="preserve">Este módulo no solo cumple con su </w:t>
-      </w:r>
-      <w:r>
-        <w:t>objetivo principal de gestionar programas, sino que también sienta las bases para posibles mejoras como filtros por modalidad o duración, búsqueda por nombre, visualización por centro de formación, o conexión con módulos relacionados (como aprendices matri</w:t>
-      </w:r>
-      <w:r>
-        <w:t xml:space="preserve">culados por programa). </w:t>
+        <w:t xml:space="preserve">Este módulo no solo cumple con su objetivo principal de gestionar programas, sino que también sienta las bases para posibles mejoras como filtros por modalidad o duración, búsqueda por nombre, visualización por centro de formación, o conexión con módulos relacionados (como aprendices matriculados por programa). </w:t>
       </w:r>
     </w:p>
     <w:sectPr>

</xml_diff>